<commit_message>
Update with docs with new logo
</commit_message>
<xml_diff>
--- a/documents/AfRR Letter for Parents template.docx
+++ b/documents/AfRR Letter for Parents template.docx
@@ -72,7 +72,27 @@
           <w:sz w:val="28"/>
           <w:lang w:val="en"/>
         </w:rPr>
-        <w:t>Art for Research Reading</w:t>
+        <w:t xml:space="preserve">Art </w:t>
+      </w:r>
+      <w:proofErr w:type="gramStart"/>
+      <w:r>
+        <w:rPr>
+          <w:rFonts w:asciiTheme="minorHAnsi" w:hAnsiTheme="minorHAnsi" w:cstheme="minorHAnsi"/>
+          <w:color w:val="auto"/>
+          <w:sz w:val="28"/>
+          <w:lang w:val="en"/>
+        </w:rPr>
+        <w:t>For</w:t>
+      </w:r>
+      <w:proofErr w:type="gramEnd"/>
+      <w:r>
+        <w:rPr>
+          <w:rFonts w:asciiTheme="minorHAnsi" w:hAnsiTheme="minorHAnsi" w:cstheme="minorHAnsi"/>
+          <w:color w:val="auto"/>
+          <w:sz w:val="28"/>
+          <w:lang w:val="en"/>
+        </w:rPr>
+        <w:t xml:space="preserve"> Research Reading</w:t>
       </w:r>
       <w:r>
         <w:rPr>
@@ -95,7 +115,23 @@
             <w:rStyle w:val="Hyperlink"/>
             <w:rFonts w:ascii="Calibri" w:hAnsi="Calibri" w:cs="Calibri"/>
           </w:rPr>
-          <w:t>Art for Research Reading</w:t>
+          <w:t xml:space="preserve">Art </w:t>
+        </w:r>
+        <w:proofErr w:type="gramStart"/>
+        <w:r>
+          <w:rPr>
+            <w:rStyle w:val="Hyperlink"/>
+            <w:rFonts w:ascii="Calibri" w:hAnsi="Calibri" w:cs="Calibri"/>
+          </w:rPr>
+          <w:t>For</w:t>
+        </w:r>
+        <w:proofErr w:type="gramEnd"/>
+        <w:r>
+          <w:rPr>
+            <w:rStyle w:val="Hyperlink"/>
+            <w:rFonts w:ascii="Calibri" w:hAnsi="Calibri" w:cs="Calibri"/>
+          </w:rPr>
+          <w:t xml:space="preserve"> Research Reading</w:t>
         </w:r>
       </w:hyperlink>
       <w:r>
@@ -105,15 +141,7 @@
         <w:t xml:space="preserve"> </w:t>
       </w:r>
       <w:r>
-        <w:t xml:space="preserve">is a local community fundraising event </w:t>
-      </w:r>
-      <w:proofErr w:type="gramStart"/>
-      <w:r>
-        <w:t>showcasing</w:t>
-      </w:r>
-      <w:proofErr w:type="gramEnd"/>
-      <w:r>
-        <w:t xml:space="preserve"> the creativity of children and young people in Berkshire while raising money for Cancer Research UK (Registered Charity No. 089464).</w:t>
+        <w:t>is a local community fundraising event showcasing the creativity of children and young people in Berkshire while raising money for Cancer Research UK (Registered Charity No. 089464).</w:t>
       </w:r>
     </w:p>
     <w:p>
@@ -125,7 +153,15 @@
         <w:t xml:space="preserve">We would like to invite your child to enter into </w:t>
       </w:r>
       <w:r>
-        <w:t>Art for Research Reading</w:t>
+        <w:t xml:space="preserve">Art </w:t>
+      </w:r>
+      <w:proofErr w:type="gramStart"/>
+      <w:r>
+        <w:t>For</w:t>
+      </w:r>
+      <w:proofErr w:type="gramEnd"/>
+      <w:r>
+        <w:t xml:space="preserve"> Research Reading</w:t>
       </w:r>
       <w:r>
         <w:t xml:space="preserve">. </w:t>
@@ -180,7 +216,16 @@
           <w:rFonts w:cs="Arial"/>
           <w:lang w:val="en"/>
         </w:rPr>
-        <w:t>Your child will be asked to submit a picture based on this theme, on either A4 or A3 sized good quality paper in any medium.</w:t>
+        <w:t>Your child will be asked to submit a picture based on this theme, on either A4 or A3 sized good quality paper in any med</w:t>
+      </w:r>
+      <w:bookmarkStart w:id="0" w:name="_GoBack"/>
+      <w:bookmarkEnd w:id="0"/>
+      <w:r>
+        <w:rPr>
+          <w:rFonts w:cs="Arial"/>
+          <w:lang w:val="en"/>
+        </w:rPr>
+        <w:t>ium.</w:t>
       </w:r>
       <w:r>
         <w:rPr>
@@ -264,7 +309,15 @@
         <w:t xml:space="preserve">The </w:t>
       </w:r>
       <w:r>
-        <w:t>Art for Research Reading</w:t>
+        <w:t xml:space="preserve">Art </w:t>
+      </w:r>
+      <w:proofErr w:type="gramStart"/>
+      <w:r>
+        <w:t>For</w:t>
+      </w:r>
+      <w:proofErr w:type="gramEnd"/>
+      <w:r>
+        <w:t xml:space="preserve"> Research Reading</w:t>
       </w:r>
       <w:r>
         <w:t xml:space="preserve"> exhibition will take place </w:t>
@@ -352,7 +405,14 @@
           <w:rFonts w:cs="Arial"/>
           <w:lang w:val="en"/>
         </w:rPr>
-        <w:t xml:space="preserve">The </w:t>
+        <w:t xml:space="preserve">The winners in each age/SEN category will be chosen by the </w:t>
+      </w:r>
+      <w:r>
+        <w:rPr>
+          <w:rFonts w:cs="Arial"/>
+          <w:lang w:val="en"/>
+        </w:rPr>
+        <w:t xml:space="preserve">Art </w:t>
       </w:r>
       <w:proofErr w:type="gramStart"/>
       <w:r>
@@ -360,21 +420,7 @@
           <w:rFonts w:cs="Arial"/>
           <w:lang w:val="en"/>
         </w:rPr>
-        <w:t xml:space="preserve">winners in each age/SEN category will be chosen by the </w:t>
-      </w:r>
-      <w:r>
-        <w:rPr>
-          <w:rFonts w:cs="Arial"/>
-          <w:lang w:val="en"/>
-        </w:rPr>
-        <w:t>Art for Research Reading</w:t>
-      </w:r>
-      <w:r>
-        <w:rPr>
-          <w:rFonts w:cs="Arial"/>
-          <w:lang w:val="en"/>
-        </w:rPr>
-        <w:t xml:space="preserve"> panel of judges, who include</w:t>
+        <w:t>For</w:t>
       </w:r>
       <w:proofErr w:type="gramEnd"/>
       <w:r>
@@ -382,7 +428,14 @@
           <w:rFonts w:cs="Arial"/>
           <w:lang w:val="en"/>
         </w:rPr>
-        <w:t>:</w:t>
+        <w:t xml:space="preserve"> Research Reading</w:t>
+      </w:r>
+      <w:r>
+        <w:rPr>
+          <w:rFonts w:cs="Arial"/>
+          <w:lang w:val="en"/>
+        </w:rPr>
+        <w:t xml:space="preserve"> panel of judges, who include:</w:t>
       </w:r>
     </w:p>
     <w:p>
@@ -652,8 +705,6 @@
           <w:lang w:val="en"/>
         </w:rPr>
       </w:pPr>
-      <w:bookmarkStart w:id="0" w:name="_GoBack"/>
-      <w:bookmarkEnd w:id="0"/>
     </w:p>
     <w:p>
       <w:pPr>
@@ -1122,7 +1173,23 @@
           <w:b/>
           <w:lang w:val="en"/>
         </w:rPr>
-        <w:t xml:space="preserve">I give permission for my child’s artwork to </w:t>
+        <w:t>I give permission for my child’s artwork to be</w:t>
+      </w:r>
+      <w:r>
+        <w:rPr>
+          <w:rFonts w:cs="Arial"/>
+          <w:b/>
+          <w:lang w:val="en"/>
+        </w:rPr>
+        <w:t xml:space="preserve"> entered into </w:t>
+      </w:r>
+      <w:r>
+        <w:rPr>
+          <w:rFonts w:cs="Arial"/>
+          <w:b/>
+          <w:lang w:val="en"/>
+        </w:rPr>
+        <w:t xml:space="preserve">Art </w:t>
       </w:r>
       <w:proofErr w:type="gramStart"/>
       <w:r>
@@ -1131,32 +1198,16 @@
           <w:b/>
           <w:lang w:val="en"/>
         </w:rPr>
-        <w:t>be</w:t>
-      </w:r>
+        <w:t>For</w:t>
+      </w:r>
+      <w:proofErr w:type="gramEnd"/>
       <w:r>
         <w:rPr>
           <w:rFonts w:cs="Arial"/>
           <w:b/>
           <w:lang w:val="en"/>
         </w:rPr>
-        <w:t xml:space="preserve"> entered</w:t>
-      </w:r>
-      <w:proofErr w:type="gramEnd"/>
-      <w:r>
-        <w:rPr>
-          <w:rFonts w:cs="Arial"/>
-          <w:b/>
-          <w:lang w:val="en"/>
-        </w:rPr>
-        <w:t xml:space="preserve"> into </w:t>
-      </w:r>
-      <w:r>
-        <w:rPr>
-          <w:rFonts w:cs="Arial"/>
-          <w:b/>
-          <w:lang w:val="en"/>
-        </w:rPr>
-        <w:t>Art for Research Reading</w:t>
+        <w:t xml:space="preserve"> Research Reading</w:t>
       </w:r>
       <w:r>
         <w:rPr>
@@ -1368,7 +1419,15 @@
     </w:p>
     <w:p>
       <w:r>
-        <w:t>Art for Research Reading</w:t>
+        <w:t xml:space="preserve">Art </w:t>
+      </w:r>
+      <w:proofErr w:type="gramStart"/>
+      <w:r>
+        <w:t>For</w:t>
+      </w:r>
+      <w:proofErr w:type="gramEnd"/>
+      <w:r>
+        <w:t xml:space="preserve"> Research Reading</w:t>
       </w:r>
       <w:r>
         <w:t xml:space="preserve"> Committee</w:t>
@@ -1658,18 +1717,18 @@
         <w:lang w:eastAsia="en-GB"/>
       </w:rPr>
       <w:drawing>
-        <wp:anchor distT="0" distB="0" distL="114300" distR="114300" simplePos="0" relativeHeight="251659264" behindDoc="0" locked="0" layoutInCell="1" allowOverlap="1" wp14:anchorId="176EB54D" wp14:editId="0D2E1C33">
+        <wp:anchor distT="0" distB="0" distL="114300" distR="114300" simplePos="0" relativeHeight="251661312" behindDoc="0" locked="0" layoutInCell="1" allowOverlap="1">
           <wp:simplePos x="0" y="0"/>
           <wp:positionH relativeFrom="column">
-            <wp:posOffset>4533900</wp:posOffset>
+            <wp:posOffset>4496435</wp:posOffset>
           </wp:positionH>
           <wp:positionV relativeFrom="paragraph">
-            <wp:posOffset>-99695</wp:posOffset>
+            <wp:posOffset>0</wp:posOffset>
           </wp:positionV>
-          <wp:extent cx="2127250" cy="876300"/>
-          <wp:effectExtent l="0" t="0" r="6350" b="0"/>
+          <wp:extent cx="2124710" cy="822960"/>
+          <wp:effectExtent l="0" t="0" r="8890" b="0"/>
           <wp:wrapSquare wrapText="bothSides"/>
-          <wp:docPr id="40" name="Picture 40" descr="C:\Users\px915163\Downloads\NewLogo.png"/>
+          <wp:docPr id="1" name="Picture 1" descr="C:\Users\px915163\OneDrive - University of Reading\Documents\Personal\Young Art Reading\CRUK_AFR_Logo.jpg"/>
           <wp:cNvGraphicFramePr>
             <a:graphicFrameLocks xmlns:a="http://schemas.openxmlformats.org/drawingml/2006/main" noChangeAspect="1"/>
           </wp:cNvGraphicFramePr>
@@ -1677,12 +1736,12 @@
             <a:graphicData uri="http://schemas.openxmlformats.org/drawingml/2006/picture">
               <pic:pic xmlns:pic="http://schemas.openxmlformats.org/drawingml/2006/picture">
                 <pic:nvPicPr>
-                  <pic:cNvPr id="0" name="Picture 1" descr="C:\Users\px915163\Downloads\NewLogo.png"/>
+                  <pic:cNvPr id="0" name="Picture 1" descr="C:\Users\px915163\OneDrive - University of Reading\Documents\Personal\Young Art Reading\CRUK_AFR_Logo.jpg"/>
                   <pic:cNvPicPr>
                     <a:picLocks noChangeAspect="1" noChangeArrowheads="1"/>
                   </pic:cNvPicPr>
                 </pic:nvPicPr>
-                <pic:blipFill rotWithShape="1">
+                <pic:blipFill>
                   <a:blip r:embed="rId1" cstate="print">
                     <a:extLst>
                       <a:ext uri="{28A0092B-C50C-407E-A947-70E740481C1C}">
@@ -1690,13 +1749,15 @@
                       </a:ext>
                     </a:extLst>
                   </a:blip>
-                  <a:srcRect l="6773" t="37511" r="6495" b="37307"/>
-                  <a:stretch/>
+                  <a:srcRect/>
+                  <a:stretch>
+                    <a:fillRect/>
+                  </a:stretch>
                 </pic:blipFill>
                 <pic:spPr bwMode="auto">
                   <a:xfrm>
                     <a:off x="0" y="0"/>
-                    <a:ext cx="2127250" cy="876300"/>
+                    <a:ext cx="2124710" cy="822960"/>
                   </a:xfrm>
                   <a:prstGeom prst="rect">
                     <a:avLst/>
@@ -1705,11 +1766,6 @@
                   <a:ln>
                     <a:noFill/>
                   </a:ln>
-                  <a:extLst>
-                    <a:ext uri="{53640926-AAD7-44D8-BBD7-CCE9431645EC}">
-                      <a14:shadowObscured xmlns:a14="http://schemas.microsoft.com/office/drawing/2010/main"/>
-                    </a:ext>
-                  </a:extLst>
                 </pic:spPr>
               </pic:pic>
             </a:graphicData>

</xml_diff>